<commit_message>
getting up to date
</commit_message>
<xml_diff>
--- a/Equations.docx
+++ b/Equations.docx
@@ -15,7 +15,6 @@
           <w:rFonts w:eastAsiaTheme="minorEastAsia"/>
         </w:rPr>
       </w:pPr>
-      <w:bookmarkStart w:id="0" w:name="_GoBack"/>
       <m:oMathPara>
         <m:oMath>
           <m:r>
@@ -323,7 +322,6 @@
         </m:oMath>
       </m:oMathPara>
     </w:p>
-    <w:bookmarkEnd w:id="0"/>
     <w:p/>
     <w:p>
       <m:oMathPara>
@@ -2266,6 +2264,885 @@
         </m:oMath>
       </m:oMathPara>
     </w:p>
+    <w:p>
+      <w:pPr>
+        <w:rPr>
+          <w:rFonts w:eastAsiaTheme="minorEastAsia"/>
+        </w:rPr>
+      </w:pPr>
+    </w:p>
+    <w:p>
+      <w:pPr>
+        <w:rPr>
+          <w:rFonts w:eastAsiaTheme="minorEastAsia"/>
+        </w:rPr>
+      </w:pPr>
+    </w:p>
+    <w:p>
+      <w:pPr>
+        <w:rPr>
+          <w:rFonts w:eastAsiaTheme="minorEastAsia"/>
+        </w:rPr>
+      </w:pPr>
+    </w:p>
+    <w:p>
+      <w:pPr>
+        <w:rPr>
+          <w:rFonts w:eastAsiaTheme="minorEastAsia"/>
+        </w:rPr>
+      </w:pPr>
+      <m:oMathPara>
+        <m:oMath>
+          <m:r>
+            <w:rPr>
+              <w:rFonts w:ascii="Cambria Math" w:hAnsi="Cambria Math"/>
+            </w:rPr>
+            <m:t>Ca=</m:t>
+          </m:r>
+          <m:sSub>
+            <m:sSubPr>
+              <m:ctrlPr>
+                <w:rPr>
+                  <w:rFonts w:ascii="Cambria Math" w:hAnsi="Cambria Math"/>
+                  <w:i/>
+                </w:rPr>
+              </m:ctrlPr>
+            </m:sSubPr>
+            <m:e>
+              <m:r>
+                <w:rPr>
+                  <w:rFonts w:ascii="Cambria Math" w:hAnsi="Cambria Math"/>
+                </w:rPr>
+                <m:t>Ca</m:t>
+              </m:r>
+            </m:e>
+            <m:sub>
+              <m:r>
+                <w:rPr>
+                  <w:rFonts w:ascii="Cambria Math" w:hAnsi="Cambria Math"/>
+                </w:rPr>
+                <m:t>0</m:t>
+              </m:r>
+            </m:sub>
+          </m:sSub>
+          <m:r>
+            <m:rPr>
+              <m:sty m:val="p"/>
+            </m:rPr>
+            <w:rPr>
+              <w:rFonts w:ascii="Cambria Math" w:hAnsi="Cambria Math"/>
+            </w:rPr>
+            <m:t>+</m:t>
+          </m:r>
+          <m:sSub>
+            <m:sSubPr>
+              <m:ctrlPr>
+                <w:rPr>
+                  <w:rFonts w:ascii="Cambria Math" w:hAnsi="Cambria Math"/>
+                  <w:i/>
+                </w:rPr>
+              </m:ctrlPr>
+            </m:sSubPr>
+            <m:e>
+              <m:r>
+                <w:rPr>
+                  <w:rFonts w:ascii="Cambria Math" w:hAnsi="Cambria Math"/>
+                </w:rPr>
+                <m:t>Ca</m:t>
+              </m:r>
+            </m:e>
+            <m:sub>
+              <m:r>
+                <w:rPr>
+                  <w:rFonts w:ascii="Cambria Math" w:hAnsi="Cambria Math"/>
+                </w:rPr>
+                <m:t>PSP0</m:t>
+              </m:r>
+            </m:sub>
+          </m:sSub>
+          <m:r>
+            <w:rPr>
+              <w:rFonts w:ascii="Cambria Math" w:hAnsi="Cambria Math"/>
+            </w:rPr>
+            <m:t>R</m:t>
+          </m:r>
+          <m:d>
+            <m:dPr>
+              <m:ctrlPr>
+                <w:rPr>
+                  <w:rFonts w:ascii="Cambria Math" w:hAnsi="Cambria Math"/>
+                  <w:i/>
+                </w:rPr>
+              </m:ctrlPr>
+            </m:dPr>
+            <m:e>
+              <m:r>
+                <w:rPr>
+                  <w:rFonts w:ascii="Cambria Math" w:hAnsi="Cambria Math"/>
+                </w:rPr>
+                <m:t>α A(Ca)+1</m:t>
+              </m:r>
+            </m:e>
+          </m:d>
+        </m:oMath>
+      </m:oMathPara>
+    </w:p>
+    <w:p>
+      <w:pPr>
+        <w:rPr>
+          <w:rFonts w:eastAsiaTheme="minorEastAsia"/>
+        </w:rPr>
+      </w:pPr>
+    </w:p>
+    <w:p>
+      <w:pPr>
+        <w:rPr>
+          <w:rFonts w:eastAsiaTheme="minorEastAsia"/>
+        </w:rPr>
+      </w:pPr>
+      <m:oMathPara>
+        <m:oMath>
+          <m:r>
+            <w:rPr>
+              <w:rFonts w:ascii="Cambria Math" w:hAnsi="Cambria Math"/>
+            </w:rPr>
+            <m:t>Ca=</m:t>
+          </m:r>
+          <m:sSub>
+            <m:sSubPr>
+              <m:ctrlPr>
+                <w:rPr>
+                  <w:rFonts w:ascii="Cambria Math" w:hAnsi="Cambria Math"/>
+                  <w:i/>
+                </w:rPr>
+              </m:ctrlPr>
+            </m:sSubPr>
+            <m:e>
+              <m:r>
+                <w:rPr>
+                  <w:rFonts w:ascii="Cambria Math" w:hAnsi="Cambria Math"/>
+                </w:rPr>
+                <m:t>Ca</m:t>
+              </m:r>
+            </m:e>
+            <m:sub>
+              <m:r>
+                <w:rPr>
+                  <w:rFonts w:ascii="Cambria Math" w:hAnsi="Cambria Math"/>
+                </w:rPr>
+                <m:t>0</m:t>
+              </m:r>
+            </m:sub>
+          </m:sSub>
+          <m:r>
+            <m:rPr>
+              <m:sty m:val="p"/>
+            </m:rPr>
+            <w:rPr>
+              <w:rFonts w:ascii="Cambria Math" w:hAnsi="Cambria Math"/>
+            </w:rPr>
+            <m:t>+</m:t>
+          </m:r>
+          <m:sSub>
+            <m:sSubPr>
+              <m:ctrlPr>
+                <w:rPr>
+                  <w:rFonts w:ascii="Cambria Math" w:hAnsi="Cambria Math"/>
+                  <w:i/>
+                </w:rPr>
+              </m:ctrlPr>
+            </m:sSubPr>
+            <m:e>
+              <m:r>
+                <w:rPr>
+                  <w:rFonts w:ascii="Cambria Math" w:hAnsi="Cambria Math"/>
+                </w:rPr>
+                <m:t>Ca</m:t>
+              </m:r>
+            </m:e>
+            <m:sub>
+              <m:r>
+                <w:rPr>
+                  <w:rFonts w:ascii="Cambria Math" w:hAnsi="Cambria Math"/>
+                </w:rPr>
+                <m:t>PSP0</m:t>
+              </m:r>
+            </m:sub>
+          </m:sSub>
+          <m:r>
+            <w:rPr>
+              <w:rFonts w:ascii="Cambria Math" w:hAnsi="Cambria Math"/>
+            </w:rPr>
+            <m:t>R</m:t>
+          </m:r>
+          <m:d>
+            <m:dPr>
+              <m:ctrlPr>
+                <w:rPr>
+                  <w:rFonts w:ascii="Cambria Math" w:hAnsi="Cambria Math"/>
+                  <w:i/>
+                </w:rPr>
+              </m:ctrlPr>
+            </m:dPr>
+            <m:e>
+              <m:r>
+                <w:rPr>
+                  <w:rFonts w:ascii="Cambria Math" w:hAnsi="Cambria Math"/>
+                </w:rPr>
+                <m:t>α A(Ca,R)+1</m:t>
+              </m:r>
+            </m:e>
+          </m:d>
+        </m:oMath>
+      </m:oMathPara>
+    </w:p>
+    <w:p>
+      <w:pPr>
+        <w:pStyle w:val="ListParagraph"/>
+        <w:rPr>
+          <w:rFonts w:eastAsiaTheme="minorEastAsia"/>
+        </w:rPr>
+      </w:pPr>
+    </w:p>
+    <w:p>
+      <w:pPr>
+        <w:pStyle w:val="ListParagraph"/>
+        <w:rPr>
+          <w:rFonts w:eastAsiaTheme="minorEastAsia"/>
+        </w:rPr>
+      </w:pPr>
+      <m:oMathPara>
+        <m:oMath>
+          <m:r>
+            <w:rPr>
+              <w:rFonts w:ascii="Cambria Math" w:eastAsiaTheme="minorEastAsia" w:hAnsi="Cambria Math"/>
+            </w:rPr>
+            <w:lastRenderedPageBreak/>
+            <m:t>g=mb*n</m:t>
+          </m:r>
+        </m:oMath>
+      </m:oMathPara>
+    </w:p>
+    <w:p>
+      <w:pPr>
+        <w:pStyle w:val="ListParagraph"/>
+        <w:rPr>
+          <w:rFonts w:eastAsiaTheme="minorEastAsia"/>
+        </w:rPr>
+      </w:pPr>
+    </w:p>
+    <w:p>
+      <w:pPr>
+        <w:pStyle w:val="ListParagraph"/>
+        <w:rPr>
+          <w:rFonts w:eastAsiaTheme="minorEastAsia"/>
+        </w:rPr>
+      </w:pPr>
+      <m:oMathPara>
+        <m:oMath>
+          <m:acc>
+            <m:accPr>
+              <m:chr m:val="̇"/>
+              <m:ctrlPr>
+                <w:rPr>
+                  <w:rFonts w:ascii="Cambria Math" w:eastAsiaTheme="minorEastAsia" w:hAnsi="Cambria Math"/>
+                  <w:i/>
+                </w:rPr>
+              </m:ctrlPr>
+            </m:accPr>
+            <m:e>
+              <m:sSub>
+                <m:sSubPr>
+                  <m:ctrlPr>
+                    <w:rPr>
+                      <w:rFonts w:ascii="Cambria Math" w:eastAsiaTheme="minorEastAsia" w:hAnsi="Cambria Math"/>
+                      <w:i/>
+                    </w:rPr>
+                  </m:ctrlPr>
+                </m:sSubPr>
+                <m:e>
+                  <m:r>
+                    <w:rPr>
+                      <w:rFonts w:ascii="Cambria Math" w:eastAsiaTheme="minorEastAsia" w:hAnsi="Cambria Math"/>
+                    </w:rPr>
+                    <m:t>A</m:t>
+                  </m:r>
+                </m:e>
+                <m:sub>
+                  <m:r>
+                    <w:rPr>
+                      <w:rFonts w:ascii="Cambria Math" w:eastAsiaTheme="minorEastAsia" w:hAnsi="Cambria Math"/>
+                    </w:rPr>
+                    <m:t>p</m:t>
+                  </m:r>
+                </m:sub>
+              </m:sSub>
+            </m:e>
+          </m:acc>
+          <m:r>
+            <w:rPr>
+              <w:rFonts w:ascii="Cambria Math" w:eastAsiaTheme="minorEastAsia" w:hAnsi="Cambria Math"/>
+            </w:rPr>
+            <m:t>=</m:t>
+          </m:r>
+          <m:sSub>
+            <m:sSubPr>
+              <m:ctrlPr>
+                <w:rPr>
+                  <w:rFonts w:ascii="Cambria Math" w:eastAsiaTheme="minorEastAsia" w:hAnsi="Cambria Math"/>
+                  <w:i/>
+                </w:rPr>
+              </m:ctrlPr>
+            </m:sSubPr>
+            <m:e>
+              <m:r>
+                <w:rPr>
+                  <w:rFonts w:ascii="Cambria Math" w:eastAsiaTheme="minorEastAsia" w:hAnsi="Cambria Math"/>
+                </w:rPr>
+                <m:t>k</m:t>
+              </m:r>
+            </m:e>
+            <m:sub>
+              <m:r>
+                <w:rPr>
+                  <w:rFonts w:ascii="Cambria Math" w:eastAsiaTheme="minorEastAsia" w:hAnsi="Cambria Math"/>
+                </w:rPr>
+                <m:t>fg,p</m:t>
+              </m:r>
+            </m:sub>
+          </m:sSub>
+          <m:r>
+            <w:rPr>
+              <w:rFonts w:ascii="Cambria Math" w:eastAsiaTheme="minorEastAsia" w:hAnsi="Cambria Math"/>
+            </w:rPr>
+            <m:t xml:space="preserve"> </m:t>
+          </m:r>
+          <m:d>
+            <m:dPr>
+              <m:ctrlPr>
+                <w:rPr>
+                  <w:rFonts w:ascii="Cambria Math" w:eastAsiaTheme="minorEastAsia" w:hAnsi="Cambria Math"/>
+                  <w:i/>
+                </w:rPr>
+              </m:ctrlPr>
+            </m:dPr>
+            <m:e>
+              <m:r>
+                <w:rPr>
+                  <w:rFonts w:ascii="Cambria Math" w:eastAsiaTheme="minorEastAsia" w:hAnsi="Cambria Math"/>
+                </w:rPr>
+                <m:t>g</m:t>
+              </m:r>
+            </m:e>
+          </m:d>
+          <m:r>
+            <w:rPr>
+              <w:rFonts w:ascii="Cambria Math" w:eastAsiaTheme="minorEastAsia" w:hAnsi="Cambria Math"/>
+            </w:rPr>
+            <m:t>-</m:t>
+          </m:r>
+          <m:sSub>
+            <m:sSubPr>
+              <m:ctrlPr>
+                <w:rPr>
+                  <w:rFonts w:ascii="Cambria Math" w:eastAsiaTheme="minorEastAsia" w:hAnsi="Cambria Math"/>
+                  <w:i/>
+                </w:rPr>
+              </m:ctrlPr>
+            </m:sSubPr>
+            <m:e>
+              <m:r>
+                <w:rPr>
+                  <w:rFonts w:ascii="Cambria Math" w:eastAsiaTheme="minorEastAsia" w:hAnsi="Cambria Math"/>
+                </w:rPr>
+                <m:t>k</m:t>
+              </m:r>
+            </m:e>
+            <m:sub>
+              <m:r>
+                <w:rPr>
+                  <w:rFonts w:ascii="Cambria Math" w:eastAsiaTheme="minorEastAsia" w:hAnsi="Cambria Math"/>
+                </w:rPr>
+                <m:t>d,p</m:t>
+              </m:r>
+            </m:sub>
+          </m:sSub>
+          <m:d>
+            <m:dPr>
+              <m:ctrlPr>
+                <w:rPr>
+                  <w:rFonts w:ascii="Cambria Math" w:eastAsiaTheme="minorEastAsia" w:hAnsi="Cambria Math"/>
+                  <w:i/>
+                </w:rPr>
+              </m:ctrlPr>
+            </m:dPr>
+            <m:e>
+              <m:sSub>
+                <m:sSubPr>
+                  <m:ctrlPr>
+                    <w:rPr>
+                      <w:rFonts w:ascii="Cambria Math" w:eastAsiaTheme="minorEastAsia" w:hAnsi="Cambria Math"/>
+                      <w:i/>
+                    </w:rPr>
+                  </m:ctrlPr>
+                </m:sSubPr>
+                <m:e>
+                  <m:r>
+                    <w:rPr>
+                      <w:rFonts w:ascii="Cambria Math" w:eastAsiaTheme="minorEastAsia" w:hAnsi="Cambria Math"/>
+                    </w:rPr>
+                    <m:t>A</m:t>
+                  </m:r>
+                </m:e>
+                <m:sub>
+                  <m:r>
+                    <w:rPr>
+                      <w:rFonts w:ascii="Cambria Math" w:eastAsiaTheme="minorEastAsia" w:hAnsi="Cambria Math"/>
+                    </w:rPr>
+                    <m:t>p</m:t>
+                  </m:r>
+                </m:sub>
+              </m:sSub>
+            </m:e>
+          </m:d>
+          <m:r>
+            <w:rPr>
+              <w:rFonts w:ascii="Cambria Math" w:eastAsiaTheme="minorEastAsia" w:hAnsi="Cambria Math"/>
+            </w:rPr>
+            <m:t>+</m:t>
+          </m:r>
+          <m:sSub>
+            <m:sSubPr>
+              <m:ctrlPr>
+                <w:rPr>
+                  <w:rFonts w:ascii="Cambria Math" w:eastAsiaTheme="minorEastAsia" w:hAnsi="Cambria Math"/>
+                  <w:i/>
+                </w:rPr>
+              </m:ctrlPr>
+            </m:sSubPr>
+            <m:e>
+              <m:r>
+                <w:rPr>
+                  <w:rFonts w:ascii="Cambria Math" w:eastAsiaTheme="minorEastAsia" w:hAnsi="Cambria Math"/>
+                </w:rPr>
+                <m:t>k</m:t>
+              </m:r>
+            </m:e>
+            <m:sub>
+              <m:r>
+                <w:rPr>
+                  <w:rFonts w:ascii="Cambria Math" w:eastAsiaTheme="minorEastAsia" w:hAnsi="Cambria Math"/>
+                </w:rPr>
+                <m:t>f0,p</m:t>
+              </m:r>
+            </m:sub>
+          </m:sSub>
+          <m:r>
+            <w:rPr>
+              <w:rFonts w:ascii="Cambria Math" w:eastAsiaTheme="minorEastAsia" w:hAnsi="Cambria Math"/>
+            </w:rPr>
+            <w:br/>
+          </m:r>
+        </m:oMath>
+        <m:oMath>
+          <m:r>
+            <w:rPr>
+              <w:rFonts w:ascii="Cambria Math" w:eastAsiaTheme="minorEastAsia" w:hAnsi="Cambria Math"/>
+            </w:rPr>
+            <w:br/>
+          </m:r>
+        </m:oMath>
+        <m:oMath>
+          <m:sSub>
+            <m:sSubPr>
+              <m:ctrlPr>
+                <w:rPr>
+                  <w:rFonts w:ascii="Cambria Math" w:eastAsiaTheme="minorEastAsia" w:hAnsi="Cambria Math"/>
+                  <w:i/>
+                </w:rPr>
+              </m:ctrlPr>
+            </m:sSubPr>
+            <m:e>
+              <m:r>
+                <w:rPr>
+                  <w:rFonts w:ascii="Cambria Math" w:eastAsiaTheme="minorEastAsia" w:hAnsi="Cambria Math"/>
+                </w:rPr>
+                <m:t>τ</m:t>
+              </m:r>
+            </m:e>
+            <m:sub>
+              <m:r>
+                <w:rPr>
+                  <w:rFonts w:ascii="Cambria Math" w:eastAsiaTheme="minorEastAsia" w:hAnsi="Cambria Math"/>
+                </w:rPr>
+                <m:t>p</m:t>
+              </m:r>
+            </m:sub>
+          </m:sSub>
+          <m:acc>
+            <m:accPr>
+              <m:chr m:val="̇"/>
+              <m:ctrlPr>
+                <w:rPr>
+                  <w:rFonts w:ascii="Cambria Math" w:eastAsiaTheme="minorEastAsia" w:hAnsi="Cambria Math"/>
+                  <w:i/>
+                </w:rPr>
+              </m:ctrlPr>
+            </m:accPr>
+            <m:e>
+              <m:sSub>
+                <m:sSubPr>
+                  <m:ctrlPr>
+                    <w:rPr>
+                      <w:rFonts w:ascii="Cambria Math" w:eastAsiaTheme="minorEastAsia" w:hAnsi="Cambria Math"/>
+                      <w:i/>
+                    </w:rPr>
+                  </m:ctrlPr>
+                </m:sSubPr>
+                <m:e>
+                  <m:r>
+                    <w:rPr>
+                      <w:rFonts w:ascii="Cambria Math" w:eastAsiaTheme="minorEastAsia" w:hAnsi="Cambria Math"/>
+                    </w:rPr>
+                    <m:t>A</m:t>
+                  </m:r>
+                </m:e>
+                <m:sub>
+                  <m:r>
+                    <w:rPr>
+                      <w:rFonts w:ascii="Cambria Math" w:eastAsiaTheme="minorEastAsia" w:hAnsi="Cambria Math"/>
+                    </w:rPr>
+                    <m:t>p</m:t>
+                  </m:r>
+                </m:sub>
+              </m:sSub>
+            </m:e>
+          </m:acc>
+          <m:r>
+            <w:rPr>
+              <w:rFonts w:ascii="Cambria Math" w:eastAsiaTheme="minorEastAsia" w:hAnsi="Cambria Math"/>
+            </w:rPr>
+            <m:t>=-</m:t>
+          </m:r>
+          <m:sSub>
+            <m:sSubPr>
+              <m:ctrlPr>
+                <w:rPr>
+                  <w:rFonts w:ascii="Cambria Math" w:eastAsiaTheme="minorEastAsia" w:hAnsi="Cambria Math"/>
+                  <w:i/>
+                </w:rPr>
+              </m:ctrlPr>
+            </m:sSubPr>
+            <m:e>
+              <m:r>
+                <w:rPr>
+                  <w:rFonts w:ascii="Cambria Math" w:eastAsiaTheme="minorEastAsia" w:hAnsi="Cambria Math"/>
+                </w:rPr>
+                <m:t>A</m:t>
+              </m:r>
+            </m:e>
+            <m:sub>
+              <m:r>
+                <w:rPr>
+                  <w:rFonts w:ascii="Cambria Math" w:eastAsiaTheme="minorEastAsia" w:hAnsi="Cambria Math"/>
+                </w:rPr>
+                <m:t>p</m:t>
+              </m:r>
+            </m:sub>
+          </m:sSub>
+          <m:r>
+            <w:rPr>
+              <w:rFonts w:ascii="Cambria Math" w:eastAsiaTheme="minorEastAsia" w:hAnsi="Cambria Math"/>
+            </w:rPr>
+            <m:t>+</m:t>
+          </m:r>
+          <m:sSub>
+            <m:sSubPr>
+              <m:ctrlPr>
+                <w:rPr>
+                  <w:rFonts w:ascii="Cambria Math" w:eastAsiaTheme="minorEastAsia" w:hAnsi="Cambria Math"/>
+                  <w:i/>
+                </w:rPr>
+              </m:ctrlPr>
+            </m:sSubPr>
+            <m:e>
+              <m:r>
+                <w:rPr>
+                  <w:rFonts w:ascii="Cambria Math" w:eastAsiaTheme="minorEastAsia" w:hAnsi="Cambria Math"/>
+                </w:rPr>
+                <m:t>k</m:t>
+              </m:r>
+            </m:e>
+            <m:sub>
+              <m:r>
+                <w:rPr>
+                  <w:rFonts w:ascii="Cambria Math" w:eastAsiaTheme="minorEastAsia" w:hAnsi="Cambria Math"/>
+                </w:rPr>
+                <m:t>p</m:t>
+              </m:r>
+            </m:sub>
+          </m:sSub>
+          <m:r>
+            <w:rPr>
+              <w:rFonts w:ascii="Cambria Math" w:eastAsiaTheme="minorEastAsia" w:hAnsi="Cambria Math"/>
+            </w:rPr>
+            <m:t xml:space="preserve"> </m:t>
+          </m:r>
+          <m:d>
+            <m:dPr>
+              <m:ctrlPr>
+                <w:rPr>
+                  <w:rFonts w:ascii="Cambria Math" w:eastAsiaTheme="minorEastAsia" w:hAnsi="Cambria Math"/>
+                  <w:i/>
+                </w:rPr>
+              </m:ctrlPr>
+            </m:dPr>
+            <m:e>
+              <m:r>
+                <w:rPr>
+                  <w:rFonts w:ascii="Cambria Math" w:eastAsiaTheme="minorEastAsia" w:hAnsi="Cambria Math"/>
+                </w:rPr>
+                <m:t>g</m:t>
+              </m:r>
+            </m:e>
+          </m:d>
+          <m:r>
+            <w:rPr>
+              <w:rFonts w:ascii="Cambria Math" w:eastAsiaTheme="minorEastAsia" w:hAnsi="Cambria Math"/>
+            </w:rPr>
+            <m:t>+1</m:t>
+          </m:r>
+          <m:r>
+            <w:rPr>
+              <w:rFonts w:ascii="Cambria Math" w:eastAsiaTheme="minorEastAsia" w:hAnsi="Cambria Math"/>
+            </w:rPr>
+            <w:br/>
+          </m:r>
+        </m:oMath>
+        <m:oMath>
+          <m:r>
+            <w:rPr>
+              <w:rFonts w:ascii="Cambria Math" w:eastAsiaTheme="minorEastAsia" w:hAnsi="Cambria Math"/>
+            </w:rPr>
+            <w:br/>
+          </m:r>
+        </m:oMath>
+        <m:oMath>
+          <m:sSub>
+            <m:sSubPr>
+              <m:ctrlPr>
+                <w:rPr>
+                  <w:rFonts w:ascii="Cambria Math" w:eastAsiaTheme="minorEastAsia" w:hAnsi="Cambria Math"/>
+                  <w:i/>
+                </w:rPr>
+              </m:ctrlPr>
+            </m:sSubPr>
+            <m:e>
+              <m:r>
+                <w:rPr>
+                  <w:rFonts w:ascii="Cambria Math" w:eastAsiaTheme="minorEastAsia" w:hAnsi="Cambria Math"/>
+                </w:rPr>
+                <m:t>k</m:t>
+              </m:r>
+            </m:e>
+            <m:sub>
+              <m:r>
+                <w:rPr>
+                  <w:rFonts w:ascii="Cambria Math" w:eastAsiaTheme="minorEastAsia" w:hAnsi="Cambria Math"/>
+                </w:rPr>
+                <m:t>p</m:t>
+              </m:r>
+            </m:sub>
+          </m:sSub>
+          <m:r>
+            <w:rPr>
+              <w:rFonts w:ascii="Cambria Math" w:eastAsiaTheme="minorEastAsia" w:hAnsi="Cambria Math"/>
+            </w:rPr>
+            <m:t>=</m:t>
+          </m:r>
+          <m:f>
+            <m:fPr>
+              <m:ctrlPr>
+                <w:rPr>
+                  <w:rFonts w:ascii="Cambria Math" w:eastAsiaTheme="minorEastAsia" w:hAnsi="Cambria Math"/>
+                  <w:i/>
+                </w:rPr>
+              </m:ctrlPr>
+            </m:fPr>
+            <m:num>
+              <m:sSub>
+                <m:sSubPr>
+                  <m:ctrlPr>
+                    <w:rPr>
+                      <w:rFonts w:ascii="Cambria Math" w:eastAsiaTheme="minorEastAsia" w:hAnsi="Cambria Math"/>
+                      <w:i/>
+                    </w:rPr>
+                  </m:ctrlPr>
+                </m:sSubPr>
+                <m:e>
+                  <m:r>
+                    <w:rPr>
+                      <w:rFonts w:ascii="Cambria Math" w:eastAsiaTheme="minorEastAsia" w:hAnsi="Cambria Math"/>
+                    </w:rPr>
+                    <m:t>k</m:t>
+                  </m:r>
+                </m:e>
+                <m:sub>
+                  <m:r>
+                    <w:rPr>
+                      <w:rFonts w:ascii="Cambria Math" w:eastAsiaTheme="minorEastAsia" w:hAnsi="Cambria Math"/>
+                    </w:rPr>
+                    <m:t>fg,p</m:t>
+                  </m:r>
+                </m:sub>
+              </m:sSub>
+            </m:num>
+            <m:den>
+              <m:sSub>
+                <m:sSubPr>
+                  <m:ctrlPr>
+                    <w:rPr>
+                      <w:rFonts w:ascii="Cambria Math" w:eastAsiaTheme="minorEastAsia" w:hAnsi="Cambria Math"/>
+                      <w:i/>
+                    </w:rPr>
+                  </m:ctrlPr>
+                </m:sSubPr>
+                <m:e>
+                  <m:r>
+                    <w:rPr>
+                      <w:rFonts w:ascii="Cambria Math" w:eastAsiaTheme="minorEastAsia" w:hAnsi="Cambria Math"/>
+                    </w:rPr>
+                    <m:t>k</m:t>
+                  </m:r>
+                </m:e>
+                <m:sub>
+                  <m:r>
+                    <w:rPr>
+                      <w:rFonts w:ascii="Cambria Math" w:eastAsiaTheme="minorEastAsia" w:hAnsi="Cambria Math"/>
+                    </w:rPr>
+                    <m:t>d,p</m:t>
+                  </m:r>
+                </m:sub>
+              </m:sSub>
+            </m:den>
+          </m:f>
+          <m:r>
+            <w:rPr>
+              <w:rFonts w:ascii="Cambria Math" w:eastAsiaTheme="minorEastAsia" w:hAnsi="Cambria Math"/>
+            </w:rPr>
+            <m:t xml:space="preserve">; </m:t>
+          </m:r>
+          <m:sSub>
+            <m:sSubPr>
+              <m:ctrlPr>
+                <w:rPr>
+                  <w:rFonts w:ascii="Cambria Math" w:eastAsiaTheme="minorEastAsia" w:hAnsi="Cambria Math"/>
+                  <w:i/>
+                </w:rPr>
+              </m:ctrlPr>
+            </m:sSubPr>
+            <m:e>
+              <m:r>
+                <w:rPr>
+                  <w:rFonts w:ascii="Cambria Math" w:eastAsiaTheme="minorEastAsia" w:hAnsi="Cambria Math"/>
+                </w:rPr>
+                <m:t>τ</m:t>
+              </m:r>
+            </m:e>
+            <m:sub>
+              <m:r>
+                <w:rPr>
+                  <w:rFonts w:ascii="Cambria Math" w:eastAsiaTheme="minorEastAsia" w:hAnsi="Cambria Math"/>
+                </w:rPr>
+                <m:t>p</m:t>
+              </m:r>
+            </m:sub>
+          </m:sSub>
+          <m:r>
+            <w:rPr>
+              <w:rFonts w:ascii="Cambria Math" w:eastAsiaTheme="minorEastAsia" w:hAnsi="Cambria Math"/>
+            </w:rPr>
+            <m:t>=</m:t>
+          </m:r>
+          <m:f>
+            <m:fPr>
+              <m:ctrlPr>
+                <w:rPr>
+                  <w:rFonts w:ascii="Cambria Math" w:eastAsiaTheme="minorEastAsia" w:hAnsi="Cambria Math"/>
+                  <w:i/>
+                </w:rPr>
+              </m:ctrlPr>
+            </m:fPr>
+            <m:num>
+              <m:r>
+                <w:rPr>
+                  <w:rFonts w:ascii="Cambria Math" w:eastAsiaTheme="minorEastAsia" w:hAnsi="Cambria Math"/>
+                </w:rPr>
+                <m:t>1</m:t>
+              </m:r>
+            </m:num>
+            <m:den>
+              <m:sSub>
+                <m:sSubPr>
+                  <m:ctrlPr>
+                    <w:rPr>
+                      <w:rFonts w:ascii="Cambria Math" w:eastAsiaTheme="minorEastAsia" w:hAnsi="Cambria Math"/>
+                      <w:i/>
+                    </w:rPr>
+                  </m:ctrlPr>
+                </m:sSubPr>
+                <m:e>
+                  <m:r>
+                    <w:rPr>
+                      <w:rFonts w:ascii="Cambria Math" w:eastAsiaTheme="minorEastAsia" w:hAnsi="Cambria Math"/>
+                    </w:rPr>
+                    <m:t>k</m:t>
+                  </m:r>
+                </m:e>
+                <m:sub>
+                  <m:r>
+                    <w:rPr>
+                      <w:rFonts w:ascii="Cambria Math" w:eastAsiaTheme="minorEastAsia" w:hAnsi="Cambria Math"/>
+                    </w:rPr>
+                    <m:t>d,p</m:t>
+                  </m:r>
+                </m:sub>
+              </m:sSub>
+            </m:den>
+          </m:f>
+          <m:r>
+            <w:rPr>
+              <w:rFonts w:eastAsiaTheme="minorEastAsia"/>
+            </w:rPr>
+            <w:br/>
+          </m:r>
+        </m:oMath>
+      </m:oMathPara>
+    </w:p>
+    <w:p>
+      <w:pPr>
+        <w:pStyle w:val="ListParagraph"/>
+        <w:rPr>
+          <w:rFonts w:eastAsiaTheme="minorEastAsia"/>
+        </w:rPr>
+      </w:pPr>
+      <w:bookmarkStart w:id="0" w:name="_GoBack"/>
+      <w:bookmarkEnd w:id="0"/>
+      <w:r>
+        <w:rPr>
+          <w:rFonts w:eastAsiaTheme="minorEastAsia"/>
+        </w:rPr>
+        <w:br/>
+      </w:r>
+    </w:p>
+    <w:p>
+      <w:pPr>
+        <w:pStyle w:val="ListParagraph"/>
+        <w:rPr>
+          <w:rFonts w:eastAsiaTheme="minorEastAsia"/>
+        </w:rPr>
+      </w:pPr>
+    </w:p>
     <w:sectPr>
       <w:pgSz w:w="12240" w:h="15840"/>
       <w:pgMar w:top="1440" w:right="1440" w:bottom="1440" w:left="1440" w:header="720" w:footer="720" w:gutter="0"/>
@@ -2274,6 +3151,127 @@
     </w:sectPr>
   </w:body>
 </w:document>
+</file>
+
+<file path=word/numbering.xml><?xml version="1.0" encoding="utf-8"?>
+<w:numbering xmlns:wpc="http://schemas.microsoft.com/office/word/2010/wordprocessingCanvas" xmlns:cx="http://schemas.microsoft.com/office/drawing/2014/chartex" xmlns:cx1="http://schemas.microsoft.com/office/drawing/2015/9/8/chartex" xmlns:cx2="http://schemas.microsoft.com/office/drawing/2015/10/21/chartex" xmlns:cx3="http://schemas.microsoft.com/office/drawing/2016/5/9/chartex" xmlns:cx4="http://schemas.microsoft.com/office/drawing/2016/5/10/chartex" xmlns:cx5="http://schemas.microsoft.com/office/drawing/2016/5/11/chartex" xmlns:cx6="http://schemas.microsoft.com/office/drawing/2016/5/12/chartex" xmlns:cx7="http://schemas.microsoft.com/office/drawing/2016/5/13/chartex" xmlns:cx8="http://schemas.microsoft.com/office/drawing/2016/5/14/chartex" xmlns:mc="http://schemas.openxmlformats.org/markup-compatibility/2006" xmlns:aink="http://schemas.microsoft.com/office/drawing/2016/ink" xmlns:am3d="http://schemas.microsoft.com/office/drawing/2017/model3d" xmlns:o="urn:schemas-microsoft-com:office:office" xmlns:r="http://schemas.openxmlformats.org/officeDocument/2006/relationships" xmlns:m="http://schemas.openxmlformats.org/officeDocument/2006/math" xmlns:v="urn:schemas-microsoft-com:vml" xmlns:wp14="http://schemas.microsoft.com/office/word/2010/wordprocessingDrawing" xmlns:wp="http://schemas.openxmlformats.org/drawingml/2006/wordprocessingDrawing" xmlns:w10="urn:schemas-microsoft-com:office:word" xmlns:w="http://schemas.openxmlformats.org/wordprocessingml/2006/main" xmlns:w14="http://schemas.microsoft.com/office/word/2010/wordml" xmlns:w15="http://schemas.microsoft.com/office/word/2012/wordml" xmlns:w16cex="http://schemas.microsoft.com/office/word/2018/wordml/cex" xmlns:w16cid="http://schemas.microsoft.com/office/word/2016/wordml/cid" xmlns:w16="http://schemas.microsoft.com/office/word/2018/wordml" xmlns:w16se="http://schemas.microsoft.com/office/word/2015/wordml/symex" xmlns:wpg="http://schemas.microsoft.com/office/word/2010/wordprocessingGroup" xmlns:wpi="http://schemas.microsoft.com/office/word/2010/wordprocessingInk" xmlns:wne="http://schemas.microsoft.com/office/word/2006/wordml" xmlns:wps="http://schemas.microsoft.com/office/word/2010/wordprocessingShape" mc:Ignorable="w14 w15 w16se w16cid w16 w16cex wp14">
+  <w:abstractNum w:abstractNumId="0" w15:restartNumberingAfterBreak="0">
+    <w:nsid w:val="5C207BE3"/>
+    <w:multiLevelType w:val="hybridMultilevel"/>
+    <w:tmpl w:val="1DAE1C96"/>
+    <w:lvl w:ilvl="0" w:tplc="04090001">
+      <w:start w:val="1"/>
+      <w:numFmt w:val="bullet"/>
+      <w:lvlText w:val=""/>
+      <w:lvlJc w:val="left"/>
+      <w:pPr>
+        <w:ind w:left="720" w:hanging="360"/>
+      </w:pPr>
+      <w:rPr>
+        <w:rFonts w:ascii="Symbol" w:hAnsi="Symbol" w:hint="default"/>
+      </w:rPr>
+    </w:lvl>
+    <w:lvl w:ilvl="1" w:tplc="04090003" w:tentative="1">
+      <w:start w:val="1"/>
+      <w:numFmt w:val="bullet"/>
+      <w:lvlText w:val="o"/>
+      <w:lvlJc w:val="left"/>
+      <w:pPr>
+        <w:ind w:left="1440" w:hanging="360"/>
+      </w:pPr>
+      <w:rPr>
+        <w:rFonts w:ascii="Courier New" w:hAnsi="Courier New" w:cs="Courier New" w:hint="default"/>
+      </w:rPr>
+    </w:lvl>
+    <w:lvl w:ilvl="2" w:tplc="04090005" w:tentative="1">
+      <w:start w:val="1"/>
+      <w:numFmt w:val="bullet"/>
+      <w:lvlText w:val=""/>
+      <w:lvlJc w:val="left"/>
+      <w:pPr>
+        <w:ind w:left="2160" w:hanging="360"/>
+      </w:pPr>
+      <w:rPr>
+        <w:rFonts w:ascii="Wingdings" w:hAnsi="Wingdings" w:hint="default"/>
+      </w:rPr>
+    </w:lvl>
+    <w:lvl w:ilvl="3" w:tplc="04090001" w:tentative="1">
+      <w:start w:val="1"/>
+      <w:numFmt w:val="bullet"/>
+      <w:lvlText w:val=""/>
+      <w:lvlJc w:val="left"/>
+      <w:pPr>
+        <w:ind w:left="2880" w:hanging="360"/>
+      </w:pPr>
+      <w:rPr>
+        <w:rFonts w:ascii="Symbol" w:hAnsi="Symbol" w:hint="default"/>
+      </w:rPr>
+    </w:lvl>
+    <w:lvl w:ilvl="4" w:tplc="04090003" w:tentative="1">
+      <w:start w:val="1"/>
+      <w:numFmt w:val="bullet"/>
+      <w:lvlText w:val="o"/>
+      <w:lvlJc w:val="left"/>
+      <w:pPr>
+        <w:ind w:left="3600" w:hanging="360"/>
+      </w:pPr>
+      <w:rPr>
+        <w:rFonts w:ascii="Courier New" w:hAnsi="Courier New" w:cs="Courier New" w:hint="default"/>
+      </w:rPr>
+    </w:lvl>
+    <w:lvl w:ilvl="5" w:tplc="04090005" w:tentative="1">
+      <w:start w:val="1"/>
+      <w:numFmt w:val="bullet"/>
+      <w:lvlText w:val=""/>
+      <w:lvlJc w:val="left"/>
+      <w:pPr>
+        <w:ind w:left="4320" w:hanging="360"/>
+      </w:pPr>
+      <w:rPr>
+        <w:rFonts w:ascii="Wingdings" w:hAnsi="Wingdings" w:hint="default"/>
+      </w:rPr>
+    </w:lvl>
+    <w:lvl w:ilvl="6" w:tplc="04090001" w:tentative="1">
+      <w:start w:val="1"/>
+      <w:numFmt w:val="bullet"/>
+      <w:lvlText w:val=""/>
+      <w:lvlJc w:val="left"/>
+      <w:pPr>
+        <w:ind w:left="5040" w:hanging="360"/>
+      </w:pPr>
+      <w:rPr>
+        <w:rFonts w:ascii="Symbol" w:hAnsi="Symbol" w:hint="default"/>
+      </w:rPr>
+    </w:lvl>
+    <w:lvl w:ilvl="7" w:tplc="04090003" w:tentative="1">
+      <w:start w:val="1"/>
+      <w:numFmt w:val="bullet"/>
+      <w:lvlText w:val="o"/>
+      <w:lvlJc w:val="left"/>
+      <w:pPr>
+        <w:ind w:left="5760" w:hanging="360"/>
+      </w:pPr>
+      <w:rPr>
+        <w:rFonts w:ascii="Courier New" w:hAnsi="Courier New" w:cs="Courier New" w:hint="default"/>
+      </w:rPr>
+    </w:lvl>
+    <w:lvl w:ilvl="8" w:tplc="04090005" w:tentative="1">
+      <w:start w:val="1"/>
+      <w:numFmt w:val="bullet"/>
+      <w:lvlText w:val=""/>
+      <w:lvlJc w:val="left"/>
+      <w:pPr>
+        <w:ind w:left="6480" w:hanging="360"/>
+      </w:pPr>
+      <w:rPr>
+        <w:rFonts w:ascii="Wingdings" w:hAnsi="Wingdings" w:hint="default"/>
+      </w:rPr>
+    </w:lvl>
+  </w:abstractNum>
+  <w:num w:numId="1">
+    <w:abstractNumId w:val="0"/>
+  </w:num>
+</w:numbering>
 </file>
 
 <file path=word/styles.xml><?xml version="1.0" encoding="utf-8"?>
@@ -2735,6 +3733,17 @@
       <w:szCs w:val="18"/>
     </w:rPr>
   </w:style>
+  <w:style w:type="paragraph" w:styleId="ListParagraph">
+    <w:name w:val="List Paragraph"/>
+    <w:basedOn w:val="Normal"/>
+    <w:uiPriority w:val="34"/>
+    <w:qFormat/>
+    <w:rsid w:val="00B923E6"/>
+    <w:pPr>
+      <w:ind w:left="720"/>
+      <w:contextualSpacing/>
+    </w:pPr>
+  </w:style>
 </w:styles>
 </file>
 

</xml_diff>